<commit_message>
fix visualization and update code
</commit_message>
<xml_diff>
--- a/DA/Report.docx
+++ b/DA/Report.docx
@@ -1,6 +1,6 @@
 
 <file path=word/document.xml><?xml version="1.0" encoding="utf-8"?>
-<w:document xmlns:wpc="http://schemas.microsoft.com/office/word/2010/wordprocessingCanvas" xmlns:cx="http://schemas.microsoft.com/office/drawing/2014/chartex" xmlns:cx1="http://schemas.microsoft.com/office/drawing/2015/9/8/chartex" xmlns:cx2="http://schemas.microsoft.com/office/drawing/2015/10/21/chartex" xmlns:cx3="http://schemas.microsoft.com/office/drawing/2016/5/9/chartex" xmlns:cx4="http://schemas.microsoft.com/office/drawing/2016/5/10/chartex" xmlns:cx5="http://schemas.microsoft.com/office/drawing/2016/5/11/chartex" xmlns:cx6="http://schemas.microsoft.com/office/drawing/2016/5/12/chartex" xmlns:cx7="http://schemas.microsoft.com/office/drawing/2016/5/13/chartex" xmlns:cx8="http://schemas.microsoft.com/office/drawing/2016/5/14/chartex" xmlns:mc="http://schemas.openxmlformats.org/markup-compatibility/2006" xmlns:aink="http://schemas.microsoft.com/office/drawing/2016/ink" xmlns:am3d="http://schemas.microsoft.com/office/drawing/2017/model3d" xmlns:o="urn:schemas-microsoft-com:office:office" xmlns:oel="http://schemas.microsoft.com/office/2019/extlst" xmlns:r="http://schemas.openxmlformats.org/officeDocument/2006/relationships" xmlns:m="http://schemas.openxmlformats.org/officeDocument/2006/math" xmlns:v="urn:schemas-microsoft-com:vml" xmlns:wp14="http://schemas.microsoft.com/office/word/2010/wordprocessingDrawing" xmlns:wp="http://schemas.openxmlformats.org/drawingml/2006/wordprocessingDrawing" xmlns:w10="urn:schemas-microsoft-com:office:word" xmlns:w="http://schemas.openxmlformats.org/wordprocessingml/2006/main" xmlns:w14="http://schemas.microsoft.com/office/word/2010/wordml" xmlns:w15="http://schemas.microsoft.com/office/word/2012/wordml" xmlns:w16cex="http://schemas.microsoft.com/office/word/2018/wordml/cex" xmlns:w16cid="http://schemas.microsoft.com/office/word/2016/wordml/cid" xmlns:w16="http://schemas.microsoft.com/office/word/2018/wordml" xmlns:w16sdtdh="http://schemas.microsoft.com/office/word/2020/wordml/sdtdatahash" xmlns:w16se="http://schemas.microsoft.com/office/word/2015/wordml/symex" xmlns:wpg="http://schemas.microsoft.com/office/word/2010/wordprocessingGroup" xmlns:wpi="http://schemas.microsoft.com/office/word/2010/wordprocessingInk" xmlns:wne="http://schemas.microsoft.com/office/word/2006/wordml" xmlns:wps="http://schemas.microsoft.com/office/word/2010/wordprocessingShape" mc:Ignorable="w14 w15 w16se w16cid w16 w16cex w16sdtdh wp14">
+<w:document xmlns:wpc="http://schemas.microsoft.com/office/word/2010/wordprocessingCanvas" xmlns:cx="http://schemas.microsoft.com/office/drawing/2014/chartex" xmlns:cx1="http://schemas.microsoft.com/office/drawing/2015/9/8/chartex" xmlns:cx2="http://schemas.microsoft.com/office/drawing/2015/10/21/chartex" xmlns:cx3="http://schemas.microsoft.com/office/drawing/2016/5/9/chartex" xmlns:cx4="http://schemas.microsoft.com/office/drawing/2016/5/10/chartex" xmlns:cx5="http://schemas.microsoft.com/office/drawing/2016/5/11/chartex" xmlns:cx6="http://schemas.microsoft.com/office/drawing/2016/5/12/chartex" xmlns:cx7="http://schemas.microsoft.com/office/drawing/2016/5/13/chartex" xmlns:cx8="http://schemas.microsoft.com/office/drawing/2016/5/14/chartex" xmlns:mc="http://schemas.openxmlformats.org/markup-compatibility/2006" xmlns:aink="http://schemas.microsoft.com/office/drawing/2016/ink" xmlns:am3d="http://schemas.microsoft.com/office/drawing/2017/model3d" xmlns:o="urn:schemas-microsoft-com:office:office" xmlns:r="http://schemas.openxmlformats.org/officeDocument/2006/relationships" xmlns:m="http://schemas.openxmlformats.org/officeDocument/2006/math" xmlns:v="urn:schemas-microsoft-com:vml" xmlns:wp14="http://schemas.microsoft.com/office/word/2010/wordprocessingDrawing" xmlns:wp="http://schemas.openxmlformats.org/drawingml/2006/wordprocessingDrawing" xmlns:w10="urn:schemas-microsoft-com:office:word" xmlns:w="http://schemas.openxmlformats.org/wordprocessingml/2006/main" xmlns:w14="http://schemas.microsoft.com/office/word/2010/wordml" xmlns:w15="http://schemas.microsoft.com/office/word/2012/wordml" xmlns:w16cex="http://schemas.microsoft.com/office/word/2018/wordml/cex" xmlns:w16cid="http://schemas.microsoft.com/office/word/2016/wordml/cid" xmlns:w16="http://schemas.microsoft.com/office/word/2018/wordml" xmlns:w16sdtdh="http://schemas.microsoft.com/office/word/2020/wordml/sdtdatahash" xmlns:w16se="http://schemas.microsoft.com/office/word/2015/wordml/symex" xmlns:wpg="http://schemas.microsoft.com/office/word/2010/wordprocessingGroup" xmlns:wpi="http://schemas.microsoft.com/office/word/2010/wordprocessingInk" xmlns:wne="http://schemas.microsoft.com/office/word/2006/wordml" xmlns:wps="http://schemas.microsoft.com/office/word/2010/wordprocessingShape" mc:Ignorable="w14 w15 w16se w16cid w16 w16cex w16sdtdh wp14">
   <w:body>
     <w:p>
       <w:pPr>
@@ -2433,6 +2433,7 @@
       </w:pPr>
       <w:r>
         <w:rPr>
+          <w:noProof/>
           <w:sz w:val="28"/>
         </w:rPr>
         <w:drawing>
@@ -2482,6 +2483,7 @@
       </w:pPr>
       <w:r>
         <w:rPr>
+          <w:noProof/>
           <w:sz w:val="28"/>
         </w:rPr>
         <w:drawing>
@@ -2535,21 +2537,7 @@
             <w:rStyle w:val="Hyperlink"/>
             <w:sz w:val="28"/>
           </w:rPr>
-          <w:t>https://www.educative.io/answ</w:t>
-        </w:r>
-        <w:r>
-          <w:rPr>
-            <w:rStyle w:val="Hyperlink"/>
-            <w:sz w:val="28"/>
-          </w:rPr>
-          <w:t>e</w:t>
-        </w:r>
-        <w:r>
-          <w:rPr>
-            <w:rStyle w:val="Hyperlink"/>
-            <w:sz w:val="28"/>
-          </w:rPr>
-          <w:t>rs/what-is-the-python-priority-queue</w:t>
+          <w:t>https://www.educative.io/answers/what-is-the-python-priority-queue</w:t>
         </w:r>
       </w:hyperlink>
     </w:p>
@@ -2607,13 +2595,7 @@
         <w:rPr>
           <w:sz w:val="28"/>
         </w:rPr>
-        <w:t>Initialize</w:t>
-      </w:r>
-      <w:r>
-        <w:rPr>
-          <w:sz w:val="28"/>
-        </w:rPr>
-        <w:t xml:space="preserve">: </w:t>
+        <w:t xml:space="preserve">Initialize: </w:t>
       </w:r>
     </w:p>
     <w:p>
@@ -2786,13 +2768,7 @@
         <w:rPr>
           <w:sz w:val="28"/>
         </w:rPr>
-        <w:t xml:space="preserve">form (cost, path) while path is an array </w:t>
-      </w:r>
-      <w:r>
-        <w:rPr>
-          <w:sz w:val="28"/>
-        </w:rPr>
-        <w:t>containing</w:t>
+        <w:t>form (cost, path) while path is an array containing</w:t>
       </w:r>
       <w:r>
         <w:rPr>
@@ -2828,7 +2804,21 @@
           <w:sz w:val="28"/>
           <w:lang w:val="fr-FR"/>
         </w:rPr>
-        <w:t xml:space="preserve">Example: (390, [ ‘Ha Noi’, ‘Phu Tho’, ‘Yen Bai’, ‘Lai Chau’] </w:t>
+        <w:t>Example</w:t>
+      </w:r>
+      <w:r>
+        <w:rPr>
+          <w:sz w:val="28"/>
+          <w:lang w:val="fr-FR"/>
+        </w:rPr>
+        <w:t xml:space="preserve"> </w:t>
+      </w:r>
+      <w:r>
+        <w:rPr>
+          <w:sz w:val="28"/>
+          <w:lang w:val="fr-FR"/>
+        </w:rPr>
+        <w:t xml:space="preserve">: (390, [‘Ha Noi’, ‘Phu Tho’, ‘Yen Bai’, ‘Lai Chau’] </w:t>
       </w:r>
     </w:p>
     <w:p>
@@ -2847,7 +2837,7 @@
         <w:rPr>
           <w:sz w:val="28"/>
         </w:rPr>
-        <w:t>“ node</w:t>
+        <w:t>“node</w:t>
       </w:r>
       <w:r>
         <w:rPr>
@@ -2926,6 +2916,7 @@
       </w:pPr>
       <w:r>
         <w:rPr>
+          <w:noProof/>
           <w:sz w:val="28"/>
         </w:rPr>
         <w:drawing>
@@ -2982,7 +2973,7 @@
           <w:sz w:val="28"/>
         </w:rPr>
         <w:lastRenderedPageBreak/>
-        <w:t>“ current = node[1][len(node[1]) – 1]”  gets</w:t>
+        <w:t>“current = node[1][len(node[1]) – 1]”  gets</w:t>
       </w:r>
       <w:r>
         <w:rPr>
@@ -3013,13 +3004,7 @@
         <w:rPr>
           <w:sz w:val="28"/>
         </w:rPr>
-        <w:t>the path with the minimum cost under con</w:t>
-      </w:r>
-      <w:r>
-        <w:rPr>
-          <w:sz w:val="28"/>
-        </w:rPr>
-        <w:t>sideration</w:t>
+        <w:t>the path with the minimum cost under consideration</w:t>
       </w:r>
       <w:r>
         <w:rPr>
@@ -3031,19 +3016,7 @@
         <w:rPr>
           <w:sz w:val="28"/>
         </w:rPr>
-        <w:t xml:space="preserve"> “ </w:t>
-      </w:r>
-      <w:r>
-        <w:rPr>
-          <w:sz w:val="28"/>
-        </w:rPr>
-        <w:t>cost = node[0]</w:t>
-      </w:r>
-      <w:r>
-        <w:rPr>
-          <w:sz w:val="28"/>
-        </w:rPr>
-        <w:t xml:space="preserve"> “ gets </w:t>
+        <w:t xml:space="preserve"> “ cost = node[0] “ gets </w:t>
       </w:r>
       <w:r>
         <w:rPr>
@@ -3056,13 +3029,7 @@
         <w:rPr>
           <w:sz w:val="28"/>
         </w:rPr>
-        <w:t xml:space="preserve"> </w:t>
-      </w:r>
-      <w:r>
-        <w:rPr>
-          <w:sz w:val="28"/>
-        </w:rPr>
-        <w:t xml:space="preserve">(Note: In this step we will be using a variable named </w:t>
+        <w:t xml:space="preserve"> (Note: In this step we will be using a variable named </w:t>
       </w:r>
       <w:r>
         <w:rPr>
@@ -3070,15 +3037,7 @@
           <w:iCs/>
           <w:sz w:val="28"/>
         </w:rPr>
-        <w:t>time_</w:t>
-      </w:r>
-      <w:r>
-        <w:rPr>
-          <w:i/>
-          <w:iCs/>
-          <w:sz w:val="28"/>
-        </w:rPr>
-        <w:t xml:space="preserve">complexity </w:t>
+        <w:t xml:space="preserve">time_complexity </w:t>
       </w:r>
       <w:r>
         <w:rPr>
@@ -3193,13 +3152,7 @@
         <w:rPr>
           <w:sz w:val="28"/>
         </w:rPr>
-        <w:t xml:space="preserve"> them in queue. </w:t>
-      </w:r>
-      <w:r>
-        <w:rPr>
-          <w:sz w:val="28"/>
-        </w:rPr>
-        <w:t xml:space="preserve">(Note: In this step we will be using a variable named </w:t>
+        <w:t xml:space="preserve"> them in queue. (Note: In this step we will be using a variable named </w:t>
       </w:r>
       <w:r>
         <w:rPr>
@@ -3207,57 +3160,13 @@
           <w:iCs/>
           <w:sz w:val="28"/>
         </w:rPr>
-        <w:t>space</w:t>
-      </w:r>
-      <w:r>
-        <w:rPr>
-          <w:i/>
-          <w:iCs/>
-          <w:sz w:val="28"/>
-        </w:rPr>
-        <w:t xml:space="preserve">_complexity </w:t>
-      </w:r>
-      <w:r>
-        <w:rPr>
-          <w:sz w:val="28"/>
-        </w:rPr>
-        <w:t>to keep track of</w:t>
-      </w:r>
-      <w:r>
-        <w:rPr>
-          <w:sz w:val="28"/>
-        </w:rPr>
-        <w:t xml:space="preserve"> maximum </w:t>
-      </w:r>
-      <w:r>
-        <w:rPr>
-          <w:sz w:val="28"/>
-        </w:rPr>
-        <w:t xml:space="preserve">number of </w:t>
-      </w:r>
-      <w:r>
-        <w:rPr>
-          <w:sz w:val="28"/>
-        </w:rPr>
-        <w:t>elements stored in a node</w:t>
-      </w:r>
-      <w:r>
-        <w:rPr>
-          <w:sz w:val="28"/>
-        </w:rPr>
-        <w:t xml:space="preserve"> and stored for data analysis </w:t>
-      </w:r>
-      <w:r>
-        <w:rPr>
-          <w:sz w:val="28"/>
-        </w:rPr>
-        <w:t>later</w:t>
-      </w:r>
-      <w:r>
-        <w:rPr>
-          <w:sz w:val="28"/>
-        </w:rPr>
-        <w:t>).</w:t>
+        <w:t xml:space="preserve">space_complexity </w:t>
+      </w:r>
+      <w:r>
+        <w:rPr>
+          <w:sz w:val="28"/>
+        </w:rPr>
+        <w:t>to keep track of maximum number of elements stored in a node and stored for data analysis later).</w:t>
       </w:r>
     </w:p>
     <w:p>
@@ -3358,7 +3267,21 @@
           <w:sz w:val="28"/>
           <w:lang w:val="fr-FR"/>
         </w:rPr>
-        <w:t xml:space="preserve">Documentation: </w:t>
+        <w:t>Documentation</w:t>
+      </w:r>
+      <w:r>
+        <w:rPr>
+          <w:sz w:val="28"/>
+          <w:lang w:val="fr-FR"/>
+        </w:rPr>
+        <w:t xml:space="preserve"> </w:t>
+      </w:r>
+      <w:r>
+        <w:rPr>
+          <w:sz w:val="28"/>
+          <w:lang w:val="fr-FR"/>
+        </w:rPr>
+        <w:t xml:space="preserve">: </w:t>
       </w:r>
     </w:p>
     <w:p>
@@ -3405,28 +3328,120 @@
     </w:p>
     <w:p>
       <w:pPr>
-        <w:jc w:val="both"/>
-        <w:rPr>
-          <w:sz w:val="28"/>
+        <w:ind w:left="720" w:firstLine="720"/>
+        <w:jc w:val="both"/>
+        <w:rPr>
+          <w:color w:val="0563C1" w:themeColor="hyperlink"/>
+          <w:sz w:val="28"/>
+          <w:u w:val="single"/>
           <w:lang w:val="fr-FR"/>
         </w:rPr>
       </w:pPr>
-      <w:r>
-        <w:rPr>
-          <w:sz w:val="28"/>
-          <w:lang w:val="fr-FR"/>
+    </w:p>
+    <w:p>
+      <w:pPr>
+        <w:ind w:firstLine="720"/>
+        <w:jc w:val="both"/>
+        <w:rPr>
+          <w:sz w:val="28"/>
+        </w:rPr>
+      </w:pPr>
+      <w:r>
+        <w:rPr>
+          <w:sz w:val="28"/>
+        </w:rPr>
+        <w:t>Brief Explanation:</w:t>
+      </w:r>
+      <w:r>
+        <w:rPr>
+          <w:sz w:val="28"/>
+        </w:rPr>
+        <w:t xml:space="preserve"> </w:t>
+      </w:r>
+    </w:p>
+    <w:p>
+      <w:pPr>
+        <w:jc w:val="both"/>
+        <w:rPr>
+          <w:sz w:val="28"/>
+        </w:rPr>
+      </w:pPr>
+      <w:r>
+        <w:rPr>
+          <w:sz w:val="28"/>
+        </w:rPr>
+        <w:t>Heapdict implements the MutableMapping ABC, meaning it works pretty much like a regular Python dictionary. It’s designed to be used as a priority queue</w:t>
+      </w:r>
+      <w:r>
+        <w:rPr>
+          <w:sz w:val="28"/>
+        </w:rPr>
+        <w:t xml:space="preserve"> (The value in the </w:t>
+      </w:r>
+      <w:r>
+        <w:rPr>
+          <w:sz w:val="28"/>
+        </w:rPr>
+        <w:t>key-value pair will be treated as the priority</w:t>
+      </w:r>
+      <w:r>
+        <w:rPr>
+          <w:sz w:val="28"/>
+        </w:rPr>
+        <w:t xml:space="preserve"> of the pair in the heapdict</w:t>
+      </w:r>
+      <w:r>
+        <w:rPr>
+          <w:sz w:val="28"/>
+        </w:rPr>
+        <w:t>)</w:t>
+      </w:r>
+      <w:r>
+        <w:rPr>
+          <w:sz w:val="28"/>
+        </w:rPr>
+        <w:t>.</w:t>
+      </w:r>
+    </w:p>
+    <w:p>
+      <w:pPr>
+        <w:jc w:val="both"/>
+        <w:rPr>
+          <w:sz w:val="28"/>
+        </w:rPr>
+      </w:pPr>
+      <w:r>
+        <w:rPr>
+          <w:sz w:val="28"/>
         </w:rPr>
         <w:tab/>
       </w:r>
-    </w:p>
-    <w:p>
-      <w:pPr>
-        <w:jc w:val="both"/>
-        <w:rPr>
-          <w:sz w:val="28"/>
-          <w:lang w:val="fr-FR"/>
-        </w:rPr>
-      </w:pPr>
+      <w:r>
+        <w:rPr>
+          <w:sz w:val="28"/>
+        </w:rPr>
+        <w:tab/>
+      </w:r>
+    </w:p>
+    <w:p>
+      <w:pPr>
+        <w:jc w:val="both"/>
+        <w:rPr>
+          <w:sz w:val="28"/>
+        </w:rPr>
+      </w:pPr>
+      <w:r>
+        <w:rPr>
+          <w:sz w:val="28"/>
+        </w:rPr>
+        <w:t>Main Component</w:t>
+      </w:r>
+      <w:r>
+        <w:rPr>
+          <w:sz w:val="28"/>
+        </w:rPr>
+        <w:t>:</w:t>
+      </w:r>
     </w:p>
     <w:p>
       <w:pPr>
@@ -3440,7 +3455,7 @@
         <w:rPr>
           <w:sz w:val="28"/>
         </w:rPr>
-        <w:t>Brief Explanation:</w:t>
+        <w:t>The GBFS</w:t>
       </w:r>
       <w:r>
         <w:rPr>
@@ -3448,104 +3463,11 @@
         </w:rPr>
         <w:t xml:space="preserve"> </w:t>
       </w:r>
-    </w:p>
-    <w:p>
-      <w:pPr>
-        <w:jc w:val="both"/>
-        <w:rPr>
-          <w:sz w:val="28"/>
-        </w:rPr>
-      </w:pPr>
-      <w:r>
-        <w:rPr>
-          <w:sz w:val="28"/>
-        </w:rPr>
-        <w:t>Heapdict implements the MutableMapping ABC, meaning it works pretty much like a regular Python dictionary. It’s designed to be used as a priority queue</w:t>
-      </w:r>
-      <w:r>
-        <w:rPr>
-          <w:sz w:val="28"/>
-        </w:rPr>
-        <w:t xml:space="preserve"> (The value in the </w:t>
-      </w:r>
-      <w:r>
-        <w:rPr>
-          <w:sz w:val="28"/>
-        </w:rPr>
-        <w:t>key-value pair will be treated as the priority</w:t>
-      </w:r>
-      <w:r>
-        <w:rPr>
-          <w:sz w:val="28"/>
-        </w:rPr>
-        <w:t xml:space="preserve"> of the pair in the heapdict</w:t>
-      </w:r>
-      <w:r>
-        <w:rPr>
-          <w:sz w:val="28"/>
-        </w:rPr>
-        <w:t>)</w:t>
-      </w:r>
-      <w:r>
-        <w:rPr>
-          <w:sz w:val="28"/>
-        </w:rPr>
-        <w:t>.</w:t>
-      </w:r>
-    </w:p>
-    <w:p>
-      <w:pPr>
-        <w:jc w:val="both"/>
-        <w:rPr>
-          <w:sz w:val="28"/>
-        </w:rPr>
-      </w:pPr>
-      <w:r>
-        <w:rPr>
-          <w:sz w:val="28"/>
-        </w:rPr>
-        <w:tab/>
-      </w:r>
-      <w:r>
-        <w:rPr>
-          <w:sz w:val="28"/>
-        </w:rPr>
-        <w:tab/>
-      </w:r>
-    </w:p>
-    <w:p>
-      <w:pPr>
-        <w:jc w:val="both"/>
-        <w:rPr>
-          <w:sz w:val="28"/>
-        </w:rPr>
-      </w:pPr>
-      <w:r>
-        <w:rPr>
-          <w:sz w:val="28"/>
-        </w:rPr>
-        <w:t>Main Component</w:t>
-      </w:r>
-      <w:r>
-        <w:rPr>
-          <w:sz w:val="28"/>
-        </w:rPr>
-        <w:t>:</w:t>
-      </w:r>
-    </w:p>
-    <w:p>
-      <w:pPr>
-        <w:ind w:firstLine="720"/>
-        <w:jc w:val="both"/>
-        <w:rPr>
-          <w:sz w:val="28"/>
-        </w:rPr>
-      </w:pPr>
-      <w:r>
-        <w:rPr>
-          <w:sz w:val="28"/>
-        </w:rPr>
-        <w:t>The GBFS(</w:t>
+      <w:r>
+        <w:rPr>
+          <w:sz w:val="28"/>
+        </w:rPr>
+        <w:t>(</w:t>
       </w:r>
       <w:r>
         <w:rPr>
@@ -3605,16 +3527,61 @@
         <w:rPr>
           <w:sz w:val="28"/>
         </w:rPr>
+        <w:tab/>
+      </w:r>
+      <w:r>
+        <w:rPr>
+          <w:i/>
+          <w:iCs/>
+          <w:sz w:val="28"/>
+        </w:rPr>
+        <w:t>cur_city = start_city</w:t>
+      </w:r>
+      <w:r>
+        <w:rPr>
+          <w:i/>
+          <w:iCs/>
+          <w:sz w:val="28"/>
+        </w:rPr>
+        <w:t xml:space="preserve"> </w:t>
+      </w:r>
+    </w:p>
+    <w:p>
+      <w:pPr>
+        <w:ind w:firstLine="720"/>
+        <w:jc w:val="both"/>
+        <w:rPr>
+          <w:i/>
+          <w:iCs/>
+          <w:sz w:val="28"/>
+        </w:rPr>
+      </w:pPr>
+      <w:r>
+        <w:rPr>
+          <w:i/>
+          <w:iCs/>
+          <w:sz w:val="28"/>
+        </w:rPr>
         <w:lastRenderedPageBreak/>
         <w:tab/>
-      </w:r>
+        <w:t>time_space = 1</w:t>
+      </w:r>
+    </w:p>
+    <w:p>
+      <w:pPr>
+        <w:ind w:firstLine="720"/>
+        <w:jc w:val="both"/>
+        <w:rPr>
+          <w:sz w:val="28"/>
+        </w:rPr>
+      </w:pPr>
       <w:r>
         <w:rPr>
           <w:i/>
           <w:iCs/>
           <w:sz w:val="28"/>
         </w:rPr>
-        <w:t>cur_city = start_city</w:t>
+        <w:tab/>
       </w:r>
       <w:r>
         <w:rPr>
@@ -3622,52 +3589,23 @@
           <w:iCs/>
           <w:sz w:val="28"/>
         </w:rPr>
-        <w:t xml:space="preserve"> </w:t>
-      </w:r>
-    </w:p>
-    <w:p>
-      <w:pPr>
-        <w:ind w:firstLine="720"/>
-        <w:jc w:val="both"/>
+        <w:t>visited = {start_city</w:t>
+      </w:r>
+      <w:r>
         <w:rPr>
           <w:i/>
           <w:iCs/>
           <w:sz w:val="28"/>
         </w:rPr>
-      </w:pPr>
+        <w:t xml:space="preserve"> </w:t>
+      </w:r>
       <w:r>
         <w:rPr>
           <w:i/>
           <w:iCs/>
           <w:sz w:val="28"/>
         </w:rPr>
-        <w:tab/>
-        <w:t>time_space = 1</w:t>
-      </w:r>
-    </w:p>
-    <w:p>
-      <w:pPr>
-        <w:ind w:firstLine="720"/>
-        <w:jc w:val="both"/>
-        <w:rPr>
-          <w:sz w:val="28"/>
-        </w:rPr>
-      </w:pPr>
-      <w:r>
-        <w:rPr>
-          <w:i/>
-          <w:iCs/>
-          <w:sz w:val="28"/>
-        </w:rPr>
-        <w:tab/>
-      </w:r>
-      <w:r>
-        <w:rPr>
-          <w:i/>
-          <w:iCs/>
-          <w:sz w:val="28"/>
-        </w:rPr>
-        <w:t xml:space="preserve">visited = {start_city : </w:t>
+        <w:t xml:space="preserve">: </w:t>
       </w:r>
       <w:r>
         <w:rPr>
@@ -4413,12 +4351,239 @@
       <w:pPr>
         <w:jc w:val="both"/>
         <w:rPr>
+          <w:sz w:val="28"/>
+        </w:rPr>
+      </w:pPr>
+      <w:r>
+        <w:rPr>
+          <w:sz w:val="28"/>
+        </w:rPr>
+        <w:t>Note: External Libraby: matplotlib, networkx (Need to be installed)</w:t>
+      </w:r>
+    </w:p>
+    <w:p>
+      <w:pPr>
+        <w:jc w:val="both"/>
+        <w:rPr>
           <w:i/>
           <w:iCs/>
           <w:sz w:val="32"/>
           <w:szCs w:val="24"/>
         </w:rPr>
       </w:pPr>
+      <w:r>
+        <w:rPr>
+          <w:i/>
+          <w:iCs/>
+          <w:sz w:val="32"/>
+          <w:szCs w:val="24"/>
+        </w:rPr>
+        <w:t>Document:</w:t>
+      </w:r>
+    </w:p>
+    <w:p>
+      <w:pPr>
+        <w:jc w:val="both"/>
+        <w:rPr>
+          <w:i/>
+          <w:iCs/>
+          <w:sz w:val="32"/>
+          <w:szCs w:val="24"/>
+        </w:rPr>
+      </w:pPr>
+      <w:hyperlink r:id="rId18" w:history="1">
+        <w:r>
+          <w:rPr>
+            <w:rStyle w:val="Hyperlink"/>
+            <w:i/>
+            <w:iCs/>
+            <w:sz w:val="32"/>
+            <w:szCs w:val="24"/>
+          </w:rPr>
+          <w:t>https://topdev.vn/blog/ve-do-thi-trong-python-voi-thu-vien-matplotlib/</w:t>
+        </w:r>
+      </w:hyperlink>
+    </w:p>
+    <w:p>
+      <w:pPr>
+        <w:jc w:val="both"/>
+        <w:rPr>
+          <w:i/>
+          <w:iCs/>
+          <w:sz w:val="32"/>
+          <w:szCs w:val="24"/>
+        </w:rPr>
+      </w:pPr>
+      <w:hyperlink r:id="rId19" w:history="1">
+        <w:r>
+          <w:rPr>
+            <w:rStyle w:val="Hyperlink"/>
+            <w:i/>
+            <w:iCs/>
+            <w:sz w:val="32"/>
+            <w:szCs w:val="24"/>
+          </w:rPr>
+          <w:t>https://www.youtube.com/watch?v=Ak7GamuoIr4&amp;t=3657s</w:t>
+        </w:r>
+      </w:hyperlink>
+    </w:p>
+    <w:p>
+      <w:pPr>
+        <w:jc w:val="both"/>
+        <w:rPr>
+          <w:i/>
+          <w:iCs/>
+          <w:sz w:val="32"/>
+          <w:szCs w:val="24"/>
+        </w:rPr>
+      </w:pPr>
+      <w:hyperlink r:id="rId20" w:history="1">
+        <w:r>
+          <w:rPr>
+            <w:rStyle w:val="Hyperlink"/>
+            <w:i/>
+            <w:iCs/>
+            <w:sz w:val="32"/>
+            <w:szCs w:val="24"/>
+          </w:rPr>
+          <w:t>https://helpex.vn/question/networkx-thay-doi-mau-sac-chieu-rong-theo-cac-thuoc-tinh-canh-ket-qua-khong-nhat-quan-60944065f45eca37f4bf6dc0</w:t>
+        </w:r>
+      </w:hyperlink>
+    </w:p>
+    <w:p>
+      <w:pPr>
+        <w:jc w:val="both"/>
+        <w:rPr>
+          <w:i/>
+          <w:iCs/>
+          <w:sz w:val="32"/>
+          <w:szCs w:val="24"/>
+        </w:rPr>
+      </w:pPr>
+      <w:r>
+        <w:rPr>
+          <w:i/>
+          <w:iCs/>
+          <w:sz w:val="32"/>
+          <w:szCs w:val="24"/>
+        </w:rPr>
+        <w:t>Brief explanation:</w:t>
+      </w:r>
+    </w:p>
+    <w:p>
+      <w:pPr>
+        <w:jc w:val="both"/>
+        <w:rPr>
+          <w:i/>
+          <w:iCs/>
+          <w:sz w:val="32"/>
+          <w:szCs w:val="24"/>
+        </w:rPr>
+      </w:pPr>
+      <w:r>
+        <w:rPr>
+          <w:i/>
+          <w:iCs/>
+          <w:sz w:val="32"/>
+          <w:szCs w:val="24"/>
+        </w:rPr>
+        <w:t>Read the coordinate of the cities and the neighbors of it from file .csv.</w:t>
+      </w:r>
+    </w:p>
+    <w:p>
+      <w:pPr>
+        <w:jc w:val="both"/>
+        <w:rPr>
+          <w:i/>
+          <w:iCs/>
+          <w:sz w:val="32"/>
+          <w:szCs w:val="24"/>
+        </w:rPr>
+      </w:pPr>
+      <w:r>
+        <w:rPr>
+          <w:i/>
+          <w:iCs/>
+          <w:sz w:val="32"/>
+          <w:szCs w:val="24"/>
+        </w:rPr>
+        <w:t>Using libraries to draw the graph.</w:t>
+      </w:r>
+    </w:p>
+    <w:p>
+      <w:pPr>
+        <w:jc w:val="both"/>
+        <w:rPr>
+          <w:i/>
+          <w:iCs/>
+          <w:sz w:val="32"/>
+          <w:szCs w:val="24"/>
+        </w:rPr>
+      </w:pPr>
+      <w:r>
+        <w:rPr>
+          <w:i/>
+          <w:iCs/>
+          <w:sz w:val="32"/>
+          <w:szCs w:val="24"/>
+        </w:rPr>
+        <w:t>Output: the graph with the returned path from the algorithms (the path in color red).</w:t>
+      </w:r>
+    </w:p>
+    <w:p>
+      <w:pPr>
+        <w:jc w:val="both"/>
+        <w:rPr>
+          <w:i/>
+          <w:iCs/>
+          <w:sz w:val="32"/>
+          <w:szCs w:val="24"/>
+        </w:rPr>
+      </w:pPr>
+      <w:r>
+        <w:rPr>
+          <w:i/>
+          <w:iCs/>
+          <w:sz w:val="32"/>
+          <w:szCs w:val="24"/>
+        </w:rPr>
+        <w:lastRenderedPageBreak/>
+        <w:drawing>
+          <wp:inline distT="0" distB="0" distL="0" distR="0" wp14:anchorId="3C966F89" wp14:editId="6C32F7FD">
+            <wp:extent cx="5943600" cy="3393440"/>
+            <wp:effectExtent l="0" t="0" r="0" b="0"/>
+            <wp:docPr id="7" name="Picture 7"/>
+            <wp:cNvGraphicFramePr>
+              <a:graphicFrameLocks xmlns:a="http://schemas.openxmlformats.org/drawingml/2006/main" noChangeAspect="1"/>
+            </wp:cNvGraphicFramePr>
+            <a:graphic xmlns:a="http://schemas.openxmlformats.org/drawingml/2006/main">
+              <a:graphicData uri="http://schemas.openxmlformats.org/drawingml/2006/picture">
+                <pic:pic xmlns:pic="http://schemas.openxmlformats.org/drawingml/2006/picture">
+                  <pic:nvPicPr>
+                    <pic:cNvPr id="1" name=""/>
+                    <pic:cNvPicPr/>
+                  </pic:nvPicPr>
+                  <pic:blipFill>
+                    <a:blip r:embed="rId21"/>
+                    <a:stretch>
+                      <a:fillRect/>
+                    </a:stretch>
+                  </pic:blipFill>
+                  <pic:spPr>
+                    <a:xfrm>
+                      <a:off x="0" y="0"/>
+                      <a:ext cx="5943600" cy="3393440"/>
+                    </a:xfrm>
+                    <a:prstGeom prst="rect">
+                      <a:avLst/>
+                    </a:prstGeom>
+                  </pic:spPr>
+                </pic:pic>
+              </a:graphicData>
+            </a:graphic>
+          </wp:inline>
+        </w:drawing>
+      </w:r>
     </w:p>
     <w:p>
       <w:pPr>
@@ -4491,7 +4656,7 @@
 </file>
 
 <file path=word/numbering.xml><?xml version="1.0" encoding="utf-8"?>
-<w:numbering xmlns:wpc="http://schemas.microsoft.com/office/word/2010/wordprocessingCanvas" xmlns:cx="http://schemas.microsoft.com/office/drawing/2014/chartex" xmlns:cx1="http://schemas.microsoft.com/office/drawing/2015/9/8/chartex" xmlns:cx2="http://schemas.microsoft.com/office/drawing/2015/10/21/chartex" xmlns:cx3="http://schemas.microsoft.com/office/drawing/2016/5/9/chartex" xmlns:cx4="http://schemas.microsoft.com/office/drawing/2016/5/10/chartex" xmlns:cx5="http://schemas.microsoft.com/office/drawing/2016/5/11/chartex" xmlns:cx6="http://schemas.microsoft.com/office/drawing/2016/5/12/chartex" xmlns:cx7="http://schemas.microsoft.com/office/drawing/2016/5/13/chartex" xmlns:cx8="http://schemas.microsoft.com/office/drawing/2016/5/14/chartex" xmlns:mc="http://schemas.openxmlformats.org/markup-compatibility/2006" xmlns:aink="http://schemas.microsoft.com/office/drawing/2016/ink" xmlns:am3d="http://schemas.microsoft.com/office/drawing/2017/model3d" xmlns:o="urn:schemas-microsoft-com:office:office" xmlns:oel="http://schemas.microsoft.com/office/2019/extlst" xmlns:r="http://schemas.openxmlformats.org/officeDocument/2006/relationships" xmlns:m="http://schemas.openxmlformats.org/officeDocument/2006/math" xmlns:v="urn:schemas-microsoft-com:vml" xmlns:wp14="http://schemas.microsoft.com/office/word/2010/wordprocessingDrawing" xmlns:wp="http://schemas.openxmlformats.org/drawingml/2006/wordprocessingDrawing" xmlns:w10="urn:schemas-microsoft-com:office:word" xmlns:w="http://schemas.openxmlformats.org/wordprocessingml/2006/main" xmlns:w14="http://schemas.microsoft.com/office/word/2010/wordml" xmlns:w15="http://schemas.microsoft.com/office/word/2012/wordml" xmlns:w16cex="http://schemas.microsoft.com/office/word/2018/wordml/cex" xmlns:w16cid="http://schemas.microsoft.com/office/word/2016/wordml/cid" xmlns:w16="http://schemas.microsoft.com/office/word/2018/wordml" xmlns:w16sdtdh="http://schemas.microsoft.com/office/word/2020/wordml/sdtdatahash" xmlns:w16se="http://schemas.microsoft.com/office/word/2015/wordml/symex" xmlns:wpg="http://schemas.microsoft.com/office/word/2010/wordprocessingGroup" xmlns:wpi="http://schemas.microsoft.com/office/word/2010/wordprocessingInk" xmlns:wne="http://schemas.microsoft.com/office/word/2006/wordml" xmlns:wps="http://schemas.microsoft.com/office/word/2010/wordprocessingShape" mc:Ignorable="w14 w15 w16se w16cid w16 w16cex w16sdtdh wp14">
+<w:numbering xmlns:wpc="http://schemas.microsoft.com/office/word/2010/wordprocessingCanvas" xmlns:cx="http://schemas.microsoft.com/office/drawing/2014/chartex" xmlns:cx1="http://schemas.microsoft.com/office/drawing/2015/9/8/chartex" xmlns:cx2="http://schemas.microsoft.com/office/drawing/2015/10/21/chartex" xmlns:cx3="http://schemas.microsoft.com/office/drawing/2016/5/9/chartex" xmlns:cx4="http://schemas.microsoft.com/office/drawing/2016/5/10/chartex" xmlns:cx5="http://schemas.microsoft.com/office/drawing/2016/5/11/chartex" xmlns:cx6="http://schemas.microsoft.com/office/drawing/2016/5/12/chartex" xmlns:cx7="http://schemas.microsoft.com/office/drawing/2016/5/13/chartex" xmlns:cx8="http://schemas.microsoft.com/office/drawing/2016/5/14/chartex" xmlns:mc="http://schemas.openxmlformats.org/markup-compatibility/2006" xmlns:aink="http://schemas.microsoft.com/office/drawing/2016/ink" xmlns:am3d="http://schemas.microsoft.com/office/drawing/2017/model3d" xmlns:o="urn:schemas-microsoft-com:office:office" xmlns:r="http://schemas.openxmlformats.org/officeDocument/2006/relationships" xmlns:m="http://schemas.openxmlformats.org/officeDocument/2006/math" xmlns:v="urn:schemas-microsoft-com:vml" xmlns:wp14="http://schemas.microsoft.com/office/word/2010/wordprocessingDrawing" xmlns:wp="http://schemas.openxmlformats.org/drawingml/2006/wordprocessingDrawing" xmlns:w10="urn:schemas-microsoft-com:office:word" xmlns:w="http://schemas.openxmlformats.org/wordprocessingml/2006/main" xmlns:w14="http://schemas.microsoft.com/office/word/2010/wordml" xmlns:w15="http://schemas.microsoft.com/office/word/2012/wordml" xmlns:w16cex="http://schemas.microsoft.com/office/word/2018/wordml/cex" xmlns:w16cid="http://schemas.microsoft.com/office/word/2016/wordml/cid" xmlns:w16="http://schemas.microsoft.com/office/word/2018/wordml" xmlns:w16sdtdh="http://schemas.microsoft.com/office/word/2020/wordml/sdtdatahash" xmlns:w16se="http://schemas.microsoft.com/office/word/2015/wordml/symex" xmlns:wpg="http://schemas.microsoft.com/office/word/2010/wordprocessingGroup" xmlns:wpi="http://schemas.microsoft.com/office/word/2010/wordprocessingInk" xmlns:wne="http://schemas.microsoft.com/office/word/2006/wordml" xmlns:wps="http://schemas.microsoft.com/office/word/2010/wordprocessingShape" mc:Ignorable="w14 w15 w16se w16cid w16 w16cex w16sdtdh wp14">
   <w:abstractNum w:abstractNumId="0" w15:restartNumberingAfterBreak="0">
     <w:nsid w:val="2E9B2070"/>
     <w:multiLevelType w:val="hybridMultilevel"/>

</xml_diff>

<commit_message>
Commit A* algorithm in report
</commit_message>
<xml_diff>
--- a/DA/Report.docx
+++ b/DA/Report.docx
@@ -1,6 +1,6 @@
 
 <file path=word/document.xml><?xml version="1.0" encoding="utf-8"?>
-<w:document xmlns:wpc="http://schemas.microsoft.com/office/word/2010/wordprocessingCanvas" xmlns:cx="http://schemas.microsoft.com/office/drawing/2014/chartex" xmlns:cx1="http://schemas.microsoft.com/office/drawing/2015/9/8/chartex" xmlns:cx2="http://schemas.microsoft.com/office/drawing/2015/10/21/chartex" xmlns:cx3="http://schemas.microsoft.com/office/drawing/2016/5/9/chartex" xmlns:cx4="http://schemas.microsoft.com/office/drawing/2016/5/10/chartex" xmlns:cx5="http://schemas.microsoft.com/office/drawing/2016/5/11/chartex" xmlns:cx6="http://schemas.microsoft.com/office/drawing/2016/5/12/chartex" xmlns:cx7="http://schemas.microsoft.com/office/drawing/2016/5/13/chartex" xmlns:cx8="http://schemas.microsoft.com/office/drawing/2016/5/14/chartex" xmlns:mc="http://schemas.openxmlformats.org/markup-compatibility/2006" xmlns:aink="http://schemas.microsoft.com/office/drawing/2016/ink" xmlns:am3d="http://schemas.microsoft.com/office/drawing/2017/model3d" xmlns:o="urn:schemas-microsoft-com:office:office" xmlns:r="http://schemas.openxmlformats.org/officeDocument/2006/relationships" xmlns:m="http://schemas.openxmlformats.org/officeDocument/2006/math" xmlns:v="urn:schemas-microsoft-com:vml" xmlns:wp14="http://schemas.microsoft.com/office/word/2010/wordprocessingDrawing" xmlns:wp="http://schemas.openxmlformats.org/drawingml/2006/wordprocessingDrawing" xmlns:w10="urn:schemas-microsoft-com:office:word" xmlns:w="http://schemas.openxmlformats.org/wordprocessingml/2006/main" xmlns:w14="http://schemas.microsoft.com/office/word/2010/wordml" xmlns:w15="http://schemas.microsoft.com/office/word/2012/wordml" xmlns:w16cex="http://schemas.microsoft.com/office/word/2018/wordml/cex" xmlns:w16cid="http://schemas.microsoft.com/office/word/2016/wordml/cid" xmlns:w16="http://schemas.microsoft.com/office/word/2018/wordml" xmlns:w16sdtdh="http://schemas.microsoft.com/office/word/2020/wordml/sdtdatahash" xmlns:w16se="http://schemas.microsoft.com/office/word/2015/wordml/symex" xmlns:wpg="http://schemas.microsoft.com/office/word/2010/wordprocessingGroup" xmlns:wpi="http://schemas.microsoft.com/office/word/2010/wordprocessingInk" xmlns:wne="http://schemas.microsoft.com/office/word/2006/wordml" xmlns:wps="http://schemas.microsoft.com/office/word/2010/wordprocessingShape" mc:Ignorable="w14 w15 w16se w16cid w16 w16cex w16sdtdh wp14">
+<w:document xmlns:wpc="http://schemas.microsoft.com/office/word/2010/wordprocessingCanvas" xmlns:mc="http://schemas.openxmlformats.org/markup-compatibility/2006" xmlns:o="urn:schemas-microsoft-com:office:office" xmlns:r="http://schemas.openxmlformats.org/officeDocument/2006/relationships" xmlns:m="http://schemas.openxmlformats.org/officeDocument/2006/math" xmlns:v="urn:schemas-microsoft-com:vml" xmlns:wp14="http://schemas.microsoft.com/office/word/2010/wordprocessingDrawing" xmlns:wp="http://schemas.openxmlformats.org/drawingml/2006/wordprocessingDrawing" xmlns:w10="urn:schemas-microsoft-com:office:word" xmlns:w="http://schemas.openxmlformats.org/wordprocessingml/2006/main" xmlns:w14="http://schemas.microsoft.com/office/word/2010/wordml" xmlns:w15="http://schemas.microsoft.com/office/word/2012/wordml" xmlns:wpg="http://schemas.microsoft.com/office/word/2010/wordprocessingGroup" xmlns:wpi="http://schemas.microsoft.com/office/word/2010/wordprocessingInk" xmlns:wne="http://schemas.microsoft.com/office/word/2006/wordml" xmlns:wps="http://schemas.microsoft.com/office/word/2010/wordprocessingShape" mc:Ignorable="w14 w15 wp14">
   <w:body>
     <w:p>
       <w:pPr>
@@ -4302,14 +4302,606 @@
         <w:lastRenderedPageBreak/>
         <w:t>A* Search</w:t>
       </w:r>
-    </w:p>
-    <w:p>
-      <w:pPr>
-        <w:jc w:val="both"/>
-        <w:rPr>
-          <w:sz w:val="28"/>
-        </w:rPr>
-      </w:pPr>
+      <w:r>
+        <w:rPr>
+          <w:sz w:val="28"/>
+        </w:rPr>
+        <w:tab/>
+      </w:r>
+      <w:r>
+        <w:rPr>
+          <w:sz w:val="28"/>
+        </w:rPr>
+        <w:tab/>
+      </w:r>
+    </w:p>
+    <w:p>
+      <w:pPr>
+        <w:jc w:val="both"/>
+        <w:rPr>
+          <w:sz w:val="28"/>
+        </w:rPr>
+      </w:pPr>
+      <w:r>
+        <w:rPr>
+          <w:sz w:val="28"/>
+        </w:rPr>
+        <w:t>Main Component:</w:t>
+      </w:r>
+    </w:p>
+    <w:p>
+      <w:pPr>
+        <w:ind w:firstLine="720"/>
+        <w:jc w:val="both"/>
+        <w:rPr>
+          <w:sz w:val="28"/>
+        </w:rPr>
+      </w:pPr>
+      <w:r>
+        <w:rPr>
+          <w:sz w:val="28"/>
+        </w:rPr>
+        <w:t xml:space="preserve">The </w:t>
+      </w:r>
+      <w:r>
+        <w:rPr>
+          <w:sz w:val="28"/>
+        </w:rPr>
+        <w:t>A_star_algorithm(start_city, end_city, real_distance, h</w:t>
+      </w:r>
+      <w:r>
+        <w:rPr>
+          <w:sz w:val="28"/>
+        </w:rPr>
+        <w:t xml:space="preserve">) </w:t>
+      </w:r>
+      <w:r>
+        <w:rPr>
+          <w:sz w:val="28"/>
+        </w:rPr>
+        <w:t>function:</w:t>
+      </w:r>
+    </w:p>
+    <w:p>
+      <w:pPr>
+        <w:ind w:firstLine="720"/>
+        <w:jc w:val="both"/>
+        <w:rPr>
+          <w:sz w:val="28"/>
+        </w:rPr>
+      </w:pPr>
+      <w:r>
+        <w:rPr>
+          <w:sz w:val="28"/>
+        </w:rPr>
+        <w:t xml:space="preserve">      Initialize:</w:t>
+      </w:r>
+    </w:p>
+    <w:p>
+      <w:pPr>
+        <w:ind w:firstLine="720"/>
+        <w:jc w:val="both"/>
+        <w:rPr>
+          <w:i/>
+          <w:iCs/>
+          <w:sz w:val="28"/>
+        </w:rPr>
+      </w:pPr>
+      <w:r>
+        <w:rPr>
+          <w:sz w:val="28"/>
+        </w:rPr>
+        <w:tab/>
+      </w:r>
+      <w:r>
+        <w:rPr>
+          <w:i/>
+          <w:iCs/>
+          <w:sz w:val="28"/>
+        </w:rPr>
+        <w:t xml:space="preserve">cur_city = start_city </w:t>
+      </w:r>
+    </w:p>
+    <w:p>
+      <w:pPr>
+        <w:ind w:left="720" w:firstLine="720"/>
+        <w:jc w:val="both"/>
+        <w:rPr>
+          <w:i/>
+          <w:iCs/>
+          <w:sz w:val="28"/>
+        </w:rPr>
+      </w:pPr>
+      <w:r>
+        <w:rPr>
+          <w:i/>
+          <w:iCs/>
+          <w:sz w:val="28"/>
+        </w:rPr>
+        <w:t>f</w:t>
+      </w:r>
+      <w:r>
+        <w:rPr>
+          <w:i/>
+          <w:iCs/>
+          <w:sz w:val="28"/>
+        </w:rPr>
+        <w:t>={end_city:1e9+1}</w:t>
+      </w:r>
+    </w:p>
+    <w:p>
+      <w:pPr>
+        <w:ind w:left="720" w:firstLine="720"/>
+        <w:jc w:val="both"/>
+        <w:rPr>
+          <w:i/>
+          <w:iCs/>
+          <w:sz w:val="28"/>
+        </w:rPr>
+      </w:pPr>
+      <w:r>
+        <w:rPr>
+          <w:i/>
+          <w:iCs/>
+          <w:sz w:val="28"/>
+        </w:rPr>
+        <w:t>best_route =[]</w:t>
+      </w:r>
+    </w:p>
+    <w:p>
+      <w:pPr>
+        <w:ind w:left="720" w:firstLine="720"/>
+        <w:jc w:val="both"/>
+        <w:rPr>
+          <w:i/>
+          <w:iCs/>
+          <w:sz w:val="28"/>
+        </w:rPr>
+      </w:pPr>
+      <w:r>
+        <w:rPr>
+          <w:i/>
+          <w:iCs/>
+          <w:sz w:val="28"/>
+        </w:rPr>
+        <w:t>candidates = [start_city]</w:t>
+      </w:r>
+      <w:r>
+        <w:rPr>
+          <w:i/>
+          <w:iCs/>
+          <w:sz w:val="28"/>
+        </w:rPr>
+        <w:t xml:space="preserve"> // list of candidate city</w:t>
+      </w:r>
+    </w:p>
+    <w:p>
+      <w:pPr>
+        <w:ind w:left="720" w:firstLine="720"/>
+        <w:jc w:val="both"/>
+        <w:rPr>
+          <w:i/>
+          <w:iCs/>
+          <w:sz w:val="28"/>
+        </w:rPr>
+      </w:pPr>
+      <w:r>
+        <w:rPr>
+          <w:i/>
+          <w:iCs/>
+          <w:sz w:val="28"/>
+        </w:rPr>
+        <w:t>visited = [start_city]</w:t>
+      </w:r>
+      <w:r>
+        <w:rPr>
+          <w:i/>
+          <w:iCs/>
+          <w:sz w:val="28"/>
+        </w:rPr>
+        <w:t xml:space="preserve"> // list of visited city</w:t>
+      </w:r>
+    </w:p>
+    <w:p>
+      <w:pPr>
+        <w:ind w:firstLine="720"/>
+        <w:jc w:val="both"/>
+        <w:rPr>
+          <w:i/>
+          <w:iCs/>
+          <w:sz w:val="28"/>
+        </w:rPr>
+      </w:pPr>
+      <w:r>
+        <w:rPr>
+          <w:i/>
+          <w:iCs/>
+          <w:sz w:val="28"/>
+        </w:rPr>
+        <w:tab/>
+      </w:r>
+      <w:r>
+        <w:rPr>
+          <w:i/>
+          <w:iCs/>
+          <w:sz w:val="28"/>
+        </w:rPr>
+        <w:t>route = {cur_city :[cur_city]}</w:t>
+      </w:r>
+    </w:p>
+    <w:p>
+      <w:pPr>
+        <w:ind w:left="720" w:firstLine="720"/>
+        <w:jc w:val="both"/>
+        <w:rPr>
+          <w:i/>
+          <w:iCs/>
+          <w:sz w:val="28"/>
+        </w:rPr>
+      </w:pPr>
+      <w:r>
+        <w:rPr>
+          <w:i/>
+          <w:iCs/>
+          <w:sz w:val="28"/>
+        </w:rPr>
+        <w:t>real_cost = {cur_city : 0}</w:t>
+      </w:r>
+    </w:p>
+    <w:p>
+      <w:pPr>
+        <w:ind w:left="720" w:firstLine="720"/>
+        <w:jc w:val="both"/>
+        <w:rPr>
+          <w:i/>
+          <w:iCs/>
+          <w:sz w:val="28"/>
+        </w:rPr>
+      </w:pPr>
+      <w:r>
+        <w:rPr>
+          <w:i/>
+          <w:iCs/>
+          <w:sz w:val="28"/>
+        </w:rPr>
+        <w:t xml:space="preserve"> </w:t>
+      </w:r>
+      <w:r>
+        <w:rPr>
+          <w:i/>
+          <w:iCs/>
+          <w:sz w:val="28"/>
+        </w:rPr>
+        <w:t>f[cur_city] = h[cur_city][end_city] + real_cost[cur_city]</w:t>
+      </w:r>
+    </w:p>
+    <w:p>
+      <w:pPr>
+        <w:ind w:left="720" w:firstLine="720"/>
+        <w:jc w:val="both"/>
+        <w:rPr>
+          <w:i/>
+          <w:iCs/>
+          <w:sz w:val="28"/>
+        </w:rPr>
+      </w:pPr>
+      <w:r>
+        <w:rPr>
+          <w:i/>
+          <w:iCs/>
+          <w:sz w:val="28"/>
+        </w:rPr>
+        <w:t>time = 1</w:t>
+      </w:r>
+    </w:p>
+    <w:p>
+      <w:pPr>
+        <w:ind w:left="720" w:firstLine="720"/>
+        <w:jc w:val="both"/>
+        <w:rPr>
+          <w:i/>
+          <w:iCs/>
+          <w:sz w:val="28"/>
+        </w:rPr>
+      </w:pPr>
+      <w:r>
+        <w:rPr>
+          <w:i/>
+          <w:iCs/>
+          <w:sz w:val="28"/>
+        </w:rPr>
+        <w:t>space = len(route.items())</w:t>
+      </w:r>
+    </w:p>
+    <w:p>
+      <w:pPr>
+        <w:ind w:left="720" w:firstLine="360"/>
+        <w:jc w:val="both"/>
+        <w:rPr>
+          <w:sz w:val="28"/>
+        </w:rPr>
+      </w:pPr>
+      <w:r>
+        <w:rPr>
+          <w:sz w:val="28"/>
+        </w:rPr>
+        <w:t>For each iteration</w:t>
+      </w:r>
+      <w:r>
+        <w:rPr>
+          <w:sz w:val="28"/>
+        </w:rPr>
+        <w:t xml:space="preserve"> till the solution is found or the algorithm get stuck in a loop</w:t>
+      </w:r>
+      <w:r>
+        <w:rPr>
+          <w:sz w:val="28"/>
+        </w:rPr>
+        <w:t>:</w:t>
+      </w:r>
+    </w:p>
+    <w:p>
+      <w:pPr>
+        <w:pStyle w:val="ListParagraph"/>
+        <w:numPr>
+          <w:ilvl w:val="0"/>
+          <w:numId w:val="9"/>
+        </w:numPr>
+        <w:jc w:val="both"/>
+        <w:rPr>
+          <w:sz w:val="28"/>
+        </w:rPr>
+      </w:pPr>
+      <w:r>
+        <w:rPr>
+          <w:sz w:val="28"/>
+        </w:rPr>
+        <w:t>Starting from the current city (</w:t>
+      </w:r>
+      <w:r>
+        <w:rPr>
+          <w:i/>
+          <w:iCs/>
+          <w:sz w:val="28"/>
+        </w:rPr>
+        <w:t>cur_city</w:t>
+      </w:r>
+      <w:r>
+        <w:rPr>
+          <w:sz w:val="28"/>
+        </w:rPr>
+        <w:t xml:space="preserve">) generate </w:t>
+      </w:r>
+      <w:r>
+        <w:rPr>
+          <w:sz w:val="28"/>
+        </w:rPr>
+        <w:t>all of it neighbors such that are not in visited list (avoid infinite loop</w:t>
+      </w:r>
+      <w:r>
+        <w:rPr>
+          <w:sz w:val="28"/>
+        </w:rPr>
+        <w:t xml:space="preserve">, because each city </w:t>
+      </w:r>
+      <w:r>
+        <w:rPr>
+          <w:sz w:val="28"/>
+        </w:rPr>
+        <w:t>must be traversed at most once</w:t>
+      </w:r>
+      <w:r>
+        <w:rPr>
+          <w:sz w:val="28"/>
+        </w:rPr>
+        <w:t xml:space="preserve">), update the </w:t>
+      </w:r>
+      <w:r>
+        <w:rPr>
+          <w:sz w:val="28"/>
+        </w:rPr>
+        <w:t>evaluation function</w:t>
+      </w:r>
+      <w:r>
+        <w:rPr>
+          <w:sz w:val="28"/>
+        </w:rPr>
+        <w:t xml:space="preserve"> and route of all </w:t>
+      </w:r>
+      <w:r>
+        <w:rPr>
+          <w:sz w:val="28"/>
+        </w:rPr>
+        <w:t>element of candidate list.</w:t>
+      </w:r>
+    </w:p>
+    <w:p>
+      <w:pPr>
+        <w:pStyle w:val="ListParagraph"/>
+        <w:numPr>
+          <w:ilvl w:val="0"/>
+          <w:numId w:val="9"/>
+        </w:numPr>
+        <w:jc w:val="both"/>
+        <w:rPr>
+          <w:sz w:val="28"/>
+        </w:rPr>
+      </w:pPr>
+      <w:r>
+        <w:rPr>
+          <w:sz w:val="28"/>
+        </w:rPr>
+        <w:t xml:space="preserve">Add the </w:t>
+      </w:r>
+      <w:r>
+        <w:rPr>
+          <w:sz w:val="28"/>
+        </w:rPr>
+        <w:t>cur_city to visited list</w:t>
+      </w:r>
+      <w:r>
+        <w:rPr>
+          <w:sz w:val="28"/>
+        </w:rPr>
+        <w:t>, remove it to candidates list, and find out new cur_city: the city has the smallest evaluation function.</w:t>
+      </w:r>
+    </w:p>
+    <w:p>
+      <w:pPr>
+        <w:pStyle w:val="ListParagraph"/>
+        <w:numPr>
+          <w:ilvl w:val="0"/>
+          <w:numId w:val="9"/>
+        </w:numPr>
+        <w:jc w:val="both"/>
+        <w:rPr>
+          <w:sz w:val="28"/>
+        </w:rPr>
+      </w:pPr>
+      <w:r>
+        <w:rPr>
+          <w:sz w:val="28"/>
+        </w:rPr>
+        <w:t xml:space="preserve">Update </w:t>
+      </w:r>
+      <w:r>
+        <w:rPr>
+          <w:i/>
+          <w:iCs/>
+          <w:sz w:val="28"/>
+        </w:rPr>
+        <w:t>best_route</w:t>
+      </w:r>
+    </w:p>
+    <w:p>
+      <w:pPr>
+        <w:ind w:left="1080"/>
+        <w:jc w:val="both"/>
+        <w:rPr>
+          <w:sz w:val="28"/>
+        </w:rPr>
+      </w:pPr>
+      <w:r>
+        <w:rPr>
+          <w:sz w:val="28"/>
+        </w:rPr>
+        <w:t>Output the solution</w:t>
+      </w:r>
+    </w:p>
+    <w:p>
+      <w:pPr>
+        <w:ind w:left="1080"/>
+        <w:jc w:val="both"/>
+        <w:rPr>
+          <w:sz w:val="28"/>
+        </w:rPr>
+      </w:pPr>
+    </w:p>
+    <w:p>
+      <w:pPr>
+        <w:jc w:val="both"/>
+        <w:rPr>
+          <w:sz w:val="28"/>
+        </w:rPr>
+      </w:pPr>
+      <w:r>
+        <w:rPr>
+          <w:noProof/>
+        </w:rPr>
+        <w:lastRenderedPageBreak/>
+        <w:drawing>
+          <wp:inline distT="0" distB="0" distL="0" distR="0" wp14:anchorId="30BD19C6" wp14:editId="206FB0EE">
+            <wp:extent cx="5943600" cy="3686175"/>
+            <wp:effectExtent l="0" t="0" r="0" b="9525"/>
+            <wp:docPr id="13" name="Picture 13"/>
+            <wp:cNvGraphicFramePr>
+              <a:graphicFrameLocks xmlns:a="http://schemas.openxmlformats.org/drawingml/2006/main" noChangeAspect="1"/>
+            </wp:cNvGraphicFramePr>
+            <a:graphic xmlns:a="http://schemas.openxmlformats.org/drawingml/2006/main">
+              <a:graphicData uri="http://schemas.openxmlformats.org/drawingml/2006/picture">
+                <pic:pic xmlns:pic="http://schemas.openxmlformats.org/drawingml/2006/picture">
+                  <pic:nvPicPr>
+                    <pic:cNvPr id="1" name=""/>
+                    <pic:cNvPicPr/>
+                  </pic:nvPicPr>
+                  <pic:blipFill rotWithShape="1">
+                    <a:blip r:embed="rId18"/>
+                    <a:srcRect b="3281"/>
+                    <a:stretch/>
+                  </pic:blipFill>
+                  <pic:spPr bwMode="auto">
+                    <a:xfrm>
+                      <a:off x="0" y="0"/>
+                      <a:ext cx="5943600" cy="3686175"/>
+                    </a:xfrm>
+                    <a:prstGeom prst="rect">
+                      <a:avLst/>
+                    </a:prstGeom>
+                    <a:ln>
+                      <a:noFill/>
+                    </a:ln>
+                    <a:extLst>
+                      <a:ext uri="{53640926-AAD7-44D8-BBD7-CCE9431645EC}">
+                        <a14:shadowObscured xmlns:a14="http://schemas.microsoft.com/office/drawing/2010/main"/>
+                      </a:ext>
+                    </a:extLst>
+                  </pic:spPr>
+                </pic:pic>
+              </a:graphicData>
+            </a:graphic>
+          </wp:inline>
+        </w:drawing>
+      </w:r>
+      <w:r>
+        <w:rPr>
+          <w:noProof/>
+        </w:rPr>
+        <w:drawing>
+          <wp:inline distT="0" distB="0" distL="0" distR="0" wp14:anchorId="47DC2460" wp14:editId="229EE873">
+            <wp:extent cx="5943600" cy="3382010"/>
+            <wp:effectExtent l="0" t="0" r="0" b="8890"/>
+            <wp:docPr id="12" name="Picture 12"/>
+            <wp:cNvGraphicFramePr>
+              <a:graphicFrameLocks xmlns:a="http://schemas.openxmlformats.org/drawingml/2006/main" noChangeAspect="1"/>
+            </wp:cNvGraphicFramePr>
+            <a:graphic xmlns:a="http://schemas.openxmlformats.org/drawingml/2006/main">
+              <a:graphicData uri="http://schemas.openxmlformats.org/drawingml/2006/picture">
+                <pic:pic xmlns:pic="http://schemas.openxmlformats.org/drawingml/2006/picture">
+                  <pic:nvPicPr>
+                    <pic:cNvPr id="1" name=""/>
+                    <pic:cNvPicPr/>
+                  </pic:nvPicPr>
+                  <pic:blipFill>
+                    <a:blip r:embed="rId19"/>
+                    <a:stretch>
+                      <a:fillRect/>
+                    </a:stretch>
+                  </pic:blipFill>
+                  <pic:spPr>
+                    <a:xfrm>
+                      <a:off x="0" y="0"/>
+                      <a:ext cx="5943600" cy="3382010"/>
+                    </a:xfrm>
+                    <a:prstGeom prst="rect">
+                      <a:avLst/>
+                    </a:prstGeom>
+                  </pic:spPr>
+                </pic:pic>
+              </a:graphicData>
+            </a:graphic>
+          </wp:inline>
+        </w:drawing>
+      </w:r>
+    </w:p>
+    <w:p>
+      <w:pPr>
+        <w:jc w:val="both"/>
+        <w:rPr>
+          <w:sz w:val="28"/>
+        </w:rPr>
+      </w:pPr>
+      <w:bookmarkStart w:id="0" w:name="_GoBack"/>
+      <w:bookmarkEnd w:id="0"/>
     </w:p>
     <w:p>
       <w:pPr>
@@ -4344,6 +4936,7 @@
           <w:sz w:val="32"/>
           <w:szCs w:val="24"/>
         </w:rPr>
+        <w:lastRenderedPageBreak/>
         <w:t>Visualization</w:t>
       </w:r>
     </w:p>
@@ -4390,30 +4983,33 @@
           <w:lang w:val="fr-FR"/>
         </w:rPr>
       </w:pPr>
-      <w:hyperlink r:id="rId18" w:history="1">
+      <w:hyperlink r:id="rId20" w:history="1">
         <w:r>
           <w:rPr>
             <w:rStyle w:val="Hyperlink"/>
             <w:sz w:val="28"/>
             <w:lang w:val="fr-FR"/>
           </w:rPr>
-          <w:t>https://pypi.org/project/</w:t>
+          <w:t>https://pypi.org/project/matplotlib/</w:t>
         </w:r>
+      </w:hyperlink>
+    </w:p>
+    <w:p>
+      <w:pPr>
+        <w:jc w:val="both"/>
+        <w:rPr>
+          <w:sz w:val="28"/>
+          <w:lang w:val="fr-FR"/>
+        </w:rPr>
+      </w:pPr>
+      <w:hyperlink r:id="rId21" w:history="1">
         <w:r>
           <w:rPr>
             <w:rStyle w:val="Hyperlink"/>
             <w:sz w:val="28"/>
             <w:lang w:val="fr-FR"/>
           </w:rPr>
-          <w:t>matplotlib</w:t>
-        </w:r>
-        <w:r>
-          <w:rPr>
-            <w:rStyle w:val="Hyperlink"/>
-            <w:sz w:val="28"/>
-            <w:lang w:val="fr-FR"/>
-          </w:rPr>
-          <w:t>/</w:t>
+          <w:t>https://pypi.org/project/networkx/</w:t>
         </w:r>
       </w:hyperlink>
     </w:p>
@@ -4421,48 +5017,13 @@
       <w:pPr>
         <w:jc w:val="both"/>
         <w:rPr>
-          <w:sz w:val="28"/>
-          <w:lang w:val="fr-FR"/>
-        </w:rPr>
-      </w:pPr>
-      <w:hyperlink r:id="rId19" w:history="1">
-        <w:r>
-          <w:rPr>
-            <w:rStyle w:val="Hyperlink"/>
-            <w:sz w:val="28"/>
-            <w:lang w:val="fr-FR"/>
-          </w:rPr>
-          <w:t>https://pypi.org/project/</w:t>
-        </w:r>
-        <w:r>
-          <w:rPr>
-            <w:rStyle w:val="Hyperlink"/>
-            <w:sz w:val="28"/>
-            <w:lang w:val="fr-FR"/>
-          </w:rPr>
-          <w:t>networkx</w:t>
-        </w:r>
-        <w:r>
-          <w:rPr>
-            <w:rStyle w:val="Hyperlink"/>
-            <w:sz w:val="28"/>
-            <w:lang w:val="fr-FR"/>
-          </w:rPr>
-          <w:t>/</w:t>
-        </w:r>
-      </w:hyperlink>
-    </w:p>
-    <w:p>
-      <w:pPr>
-        <w:jc w:val="both"/>
-        <w:rPr>
           <w:i/>
           <w:iCs/>
           <w:sz w:val="32"/>
           <w:szCs w:val="24"/>
         </w:rPr>
       </w:pPr>
-      <w:hyperlink r:id="rId20" w:history="1">
+      <w:hyperlink r:id="rId22" w:history="1">
         <w:r>
           <w:rPr>
             <w:rStyle w:val="Hyperlink"/>
@@ -4485,7 +5046,7 @@
           <w:szCs w:val="24"/>
         </w:rPr>
       </w:pPr>
-      <w:hyperlink r:id="rId21" w:history="1">
+      <w:hyperlink r:id="rId23" w:history="1">
         <w:r>
           <w:rPr>
             <w:rStyle w:val="Hyperlink"/>
@@ -4508,7 +5069,7 @@
           <w:szCs w:val="24"/>
         </w:rPr>
       </w:pPr>
-      <w:hyperlink r:id="rId22" w:history="1">
+      <w:hyperlink r:id="rId24" w:history="1">
         <w:r>
           <w:rPr>
             <w:rStyle w:val="Hyperlink"/>
@@ -4756,7 +5317,7 @@
                     <pic:cNvPicPr/>
                   </pic:nvPicPr>
                   <pic:blipFill>
-                    <a:blip r:embed="rId23"/>
+                    <a:blip r:embed="rId25"/>
                     <a:stretch>
                       <a:fillRect/>
                     </a:stretch>
@@ -4848,8 +5409,8 @@
 </file>
 
 <file path=word/numbering.xml><?xml version="1.0" encoding="utf-8"?>
-<w:numbering xmlns:wpc="http://schemas.microsoft.com/office/word/2010/wordprocessingCanvas" xmlns:cx="http://schemas.microsoft.com/office/drawing/2014/chartex" xmlns:cx1="http://schemas.microsoft.com/office/drawing/2015/9/8/chartex" xmlns:cx2="http://schemas.microsoft.com/office/drawing/2015/10/21/chartex" xmlns:cx3="http://schemas.microsoft.com/office/drawing/2016/5/9/chartex" xmlns:cx4="http://schemas.microsoft.com/office/drawing/2016/5/10/chartex" xmlns:cx5="http://schemas.microsoft.com/office/drawing/2016/5/11/chartex" xmlns:cx6="http://schemas.microsoft.com/office/drawing/2016/5/12/chartex" xmlns:cx7="http://schemas.microsoft.com/office/drawing/2016/5/13/chartex" xmlns:cx8="http://schemas.microsoft.com/office/drawing/2016/5/14/chartex" xmlns:mc="http://schemas.openxmlformats.org/markup-compatibility/2006" xmlns:aink="http://schemas.microsoft.com/office/drawing/2016/ink" xmlns:am3d="http://schemas.microsoft.com/office/drawing/2017/model3d" xmlns:o="urn:schemas-microsoft-com:office:office" xmlns:r="http://schemas.openxmlformats.org/officeDocument/2006/relationships" xmlns:m="http://schemas.openxmlformats.org/officeDocument/2006/math" xmlns:v="urn:schemas-microsoft-com:vml" xmlns:wp14="http://schemas.microsoft.com/office/word/2010/wordprocessingDrawing" xmlns:wp="http://schemas.openxmlformats.org/drawingml/2006/wordprocessingDrawing" xmlns:w10="urn:schemas-microsoft-com:office:word" xmlns:w="http://schemas.openxmlformats.org/wordprocessingml/2006/main" xmlns:w14="http://schemas.microsoft.com/office/word/2010/wordml" xmlns:w15="http://schemas.microsoft.com/office/word/2012/wordml" xmlns:w16cex="http://schemas.microsoft.com/office/word/2018/wordml/cex" xmlns:w16cid="http://schemas.microsoft.com/office/word/2016/wordml/cid" xmlns:w16="http://schemas.microsoft.com/office/word/2018/wordml" xmlns:w16sdtdh="http://schemas.microsoft.com/office/word/2020/wordml/sdtdatahash" xmlns:w16se="http://schemas.microsoft.com/office/word/2015/wordml/symex" xmlns:wpg="http://schemas.microsoft.com/office/word/2010/wordprocessingGroup" xmlns:wpi="http://schemas.microsoft.com/office/word/2010/wordprocessingInk" xmlns:wne="http://schemas.microsoft.com/office/word/2006/wordml" xmlns:wps="http://schemas.microsoft.com/office/word/2010/wordprocessingShape" mc:Ignorable="w14 w15 w16se w16cid w16 w16cex w16sdtdh wp14">
-  <w:abstractNum w:abstractNumId="0" w15:restartNumberingAfterBreak="0">
+<w:numbering xmlns:wpc="http://schemas.microsoft.com/office/word/2010/wordprocessingCanvas" xmlns:mc="http://schemas.openxmlformats.org/markup-compatibility/2006" xmlns:o="urn:schemas-microsoft-com:office:office" xmlns:r="http://schemas.openxmlformats.org/officeDocument/2006/relationships" xmlns:m="http://schemas.openxmlformats.org/officeDocument/2006/math" xmlns:v="urn:schemas-microsoft-com:vml" xmlns:wp14="http://schemas.microsoft.com/office/word/2010/wordprocessingDrawing" xmlns:wp="http://schemas.openxmlformats.org/drawingml/2006/wordprocessingDrawing" xmlns:w10="urn:schemas-microsoft-com:office:word" xmlns:w="http://schemas.openxmlformats.org/wordprocessingml/2006/main" xmlns:w14="http://schemas.microsoft.com/office/word/2010/wordml" xmlns:w15="http://schemas.microsoft.com/office/word/2012/wordml" xmlns:wpg="http://schemas.microsoft.com/office/word/2010/wordprocessingGroup" xmlns:wpi="http://schemas.microsoft.com/office/word/2010/wordprocessingInk" xmlns:wne="http://schemas.microsoft.com/office/word/2006/wordml" xmlns:wps="http://schemas.microsoft.com/office/word/2010/wordprocessingShape" mc:Ignorable="w14 w15 wp14">
+  <w:abstractNum w:abstractNumId="0">
     <w:nsid w:val="013341BA"/>
     <w:multiLevelType w:val="hybridMultilevel"/>
     <w:tmpl w:val="310AB710"/>
@@ -4961,7 +5522,7 @@
       </w:rPr>
     </w:lvl>
   </w:abstractNum>
-  <w:abstractNum w:abstractNumId="1" w15:restartNumberingAfterBreak="0">
+  <w:abstractNum w:abstractNumId="1">
     <w:nsid w:val="2E9B2070"/>
     <w:multiLevelType w:val="hybridMultilevel"/>
     <w:tmpl w:val="5C965DFE"/>
@@ -5074,7 +5635,7 @@
       </w:rPr>
     </w:lvl>
   </w:abstractNum>
-  <w:abstractNum w:abstractNumId="2" w15:restartNumberingAfterBreak="0">
+  <w:abstractNum w:abstractNumId="2">
     <w:nsid w:val="3B9D3CC4"/>
     <w:multiLevelType w:val="hybridMultilevel"/>
     <w:tmpl w:val="D69E13E2"/>
@@ -5187,7 +5748,7 @@
       </w:rPr>
     </w:lvl>
   </w:abstractNum>
-  <w:abstractNum w:abstractNumId="3" w15:restartNumberingAfterBreak="0">
+  <w:abstractNum w:abstractNumId="3">
     <w:nsid w:val="553237D0"/>
     <w:multiLevelType w:val="hybridMultilevel"/>
     <w:tmpl w:val="C50E4C7E"/>
@@ -5300,7 +5861,7 @@
       </w:rPr>
     </w:lvl>
   </w:abstractNum>
-  <w:abstractNum w:abstractNumId="4" w15:restartNumberingAfterBreak="0">
+  <w:abstractNum w:abstractNumId="4">
     <w:nsid w:val="607B2710"/>
     <w:multiLevelType w:val="hybridMultilevel"/>
     <w:tmpl w:val="82707DE0"/>
@@ -5413,7 +5974,7 @@
       </w:rPr>
     </w:lvl>
   </w:abstractNum>
-  <w:abstractNum w:abstractNumId="5" w15:restartNumberingAfterBreak="0">
+  <w:abstractNum w:abstractNumId="5">
     <w:nsid w:val="6C745E0C"/>
     <w:multiLevelType w:val="hybridMultilevel"/>
     <w:tmpl w:val="CF8A8F34"/>
@@ -5525,7 +6086,7 @@
       </w:rPr>
     </w:lvl>
   </w:abstractNum>
-  <w:abstractNum w:abstractNumId="6" w15:restartNumberingAfterBreak="0">
+  <w:abstractNum w:abstractNumId="6">
     <w:nsid w:val="727A77CC"/>
     <w:multiLevelType w:val="hybridMultilevel"/>
     <w:tmpl w:val="44F03422"/>
@@ -5638,7 +6199,7 @@
       </w:rPr>
     </w:lvl>
   </w:abstractNum>
-  <w:abstractNum w:abstractNumId="7" w15:restartNumberingAfterBreak="0">
+  <w:abstractNum w:abstractNumId="7">
     <w:nsid w:val="74871E7F"/>
     <w:multiLevelType w:val="hybridMultilevel"/>
     <w:tmpl w:val="2D965286"/>
@@ -5724,7 +6285,7 @@
       </w:pPr>
     </w:lvl>
   </w:abstractNum>
-  <w:abstractNum w:abstractNumId="8" w15:restartNumberingAfterBreak="0">
+  <w:abstractNum w:abstractNumId="8">
     <w:nsid w:val="74F11DFB"/>
     <w:multiLevelType w:val="hybridMultilevel"/>
     <w:tmpl w:val="C0400934"/>
@@ -5837,7 +6398,7 @@
       </w:rPr>
     </w:lvl>
   </w:abstractNum>
-  <w:abstractNum w:abstractNumId="9" w15:restartNumberingAfterBreak="0">
+  <w:abstractNum w:abstractNumId="9">
     <w:nsid w:val="753967AD"/>
     <w:multiLevelType w:val="hybridMultilevel"/>
     <w:tmpl w:val="3CC6C286"/>
@@ -5923,44 +6484,44 @@
       </w:pPr>
     </w:lvl>
   </w:abstractNum>
-  <w:num w:numId="1" w16cid:durableId="1127309862">
+  <w:num w:numId="1">
     <w:abstractNumId w:val="9"/>
   </w:num>
-  <w:num w:numId="2" w16cid:durableId="1845588499">
+  <w:num w:numId="2">
     <w:abstractNumId w:val="5"/>
   </w:num>
-  <w:num w:numId="3" w16cid:durableId="727730508">
+  <w:num w:numId="3">
     <w:abstractNumId w:val="9"/>
   </w:num>
-  <w:num w:numId="4" w16cid:durableId="572469738">
+  <w:num w:numId="4">
     <w:abstractNumId w:val="7"/>
   </w:num>
-  <w:num w:numId="5" w16cid:durableId="1439106285">
+  <w:num w:numId="5">
     <w:abstractNumId w:val="8"/>
   </w:num>
-  <w:num w:numId="6" w16cid:durableId="333000193">
+  <w:num w:numId="6">
     <w:abstractNumId w:val="2"/>
   </w:num>
-  <w:num w:numId="7" w16cid:durableId="690760671">
+  <w:num w:numId="7">
     <w:abstractNumId w:val="1"/>
   </w:num>
-  <w:num w:numId="8" w16cid:durableId="853148686">
+  <w:num w:numId="8">
     <w:abstractNumId w:val="3"/>
   </w:num>
-  <w:num w:numId="9" w16cid:durableId="416440481">
+  <w:num w:numId="9">
     <w:abstractNumId w:val="6"/>
   </w:num>
-  <w:num w:numId="10" w16cid:durableId="1943489706">
+  <w:num w:numId="10">
     <w:abstractNumId w:val="4"/>
   </w:num>
-  <w:num w:numId="11" w16cid:durableId="1796675031">
+  <w:num w:numId="11">
     <w:abstractNumId w:val="0"/>
   </w:num>
 </w:numbering>
 </file>
 
 <file path=word/styles.xml><?xml version="1.0" encoding="utf-8"?>
-<w:styles xmlns:mc="http://schemas.openxmlformats.org/markup-compatibility/2006" xmlns:r="http://schemas.openxmlformats.org/officeDocument/2006/relationships" xmlns:w="http://schemas.openxmlformats.org/wordprocessingml/2006/main" xmlns:w14="http://schemas.microsoft.com/office/word/2010/wordml" xmlns:w15="http://schemas.microsoft.com/office/word/2012/wordml" xmlns:w16cex="http://schemas.microsoft.com/office/word/2018/wordml/cex" xmlns:w16cid="http://schemas.microsoft.com/office/word/2016/wordml/cid" xmlns:w16="http://schemas.microsoft.com/office/word/2018/wordml" xmlns:w16sdtdh="http://schemas.microsoft.com/office/word/2020/wordml/sdtdatahash" xmlns:w16se="http://schemas.microsoft.com/office/word/2015/wordml/symex" mc:Ignorable="w14 w15 w16se w16cid w16 w16cex w16sdtdh">
+<w:styles xmlns:mc="http://schemas.openxmlformats.org/markup-compatibility/2006" xmlns:r="http://schemas.openxmlformats.org/officeDocument/2006/relationships" xmlns:w="http://schemas.openxmlformats.org/wordprocessingml/2006/main" xmlns:w14="http://schemas.microsoft.com/office/word/2010/wordml" xmlns:w15="http://schemas.microsoft.com/office/word/2012/wordml" mc:Ignorable="w14 w15">
   <w:docDefaults>
     <w:rPrDefault>
       <w:rPr>
@@ -5976,7 +6537,7 @@
       </w:pPr>
     </w:pPrDefault>
   </w:docDefaults>
-  <w:latentStyles w:defLockedState="0" w:defUIPriority="99" w:defSemiHidden="0" w:defUnhideWhenUsed="0" w:defQFormat="0" w:count="376">
+  <w:latentStyles w:defLockedState="0" w:defUIPriority="99" w:defSemiHidden="0" w:defUnhideWhenUsed="0" w:defQFormat="0" w:count="371">
     <w:lsdException w:name="Normal" w:uiPriority="0" w:qFormat="1"/>
     <w:lsdException w:name="heading 1" w:uiPriority="9" w:qFormat="1"/>
     <w:lsdException w:name="heading 2" w:semiHidden="1" w:uiPriority="9" w:unhideWhenUsed="1" w:qFormat="1"/>
@@ -6348,11 +6909,6 @@
     <w:lsdException w:name="List Table 5 Dark Accent 6" w:uiPriority="50"/>
     <w:lsdException w:name="List Table 6 Colorful Accent 6" w:uiPriority="51"/>
     <w:lsdException w:name="List Table 7 Colorful Accent 6" w:uiPriority="52"/>
-    <w:lsdException w:name="Mention" w:semiHidden="1" w:unhideWhenUsed="1"/>
-    <w:lsdException w:name="Smart Hyperlink" w:semiHidden="1" w:unhideWhenUsed="1"/>
-    <w:lsdException w:name="Hashtag" w:semiHidden="1" w:unhideWhenUsed="1"/>
-    <w:lsdException w:name="Unresolved Mention" w:semiHidden="1" w:unhideWhenUsed="1"/>
-    <w:lsdException w:name="Smart Link" w:semiHidden="1" w:unhideWhenUsed="1"/>
   </w:latentStyles>
   <w:style w:type="paragraph" w:default="1" w:styleId="Normal">
     <w:name w:val="Normal"/>
@@ -6365,7 +6921,6 @@
   <w:style w:type="character" w:default="1" w:styleId="DefaultParagraphFont">
     <w:name w:val="Default Paragraph Font"/>
     <w:uiPriority w:val="1"/>
-    <w:semiHidden/>
     <w:unhideWhenUsed/>
   </w:style>
   <w:style w:type="table" w:default="1" w:styleId="TableNormal">
@@ -6420,7 +6975,6 @@
       <w:spacing w:after="0" w:line="240" w:lineRule="auto"/>
     </w:pPr>
     <w:tblPr>
-      <w:tblInd w:w="0" w:type="nil"/>
       <w:tblBorders>
         <w:top w:val="single" w:sz="4" w:space="0" w:color="auto"/>
         <w:left w:val="single" w:sz="4" w:space="0" w:color="auto"/>
@@ -6429,6 +6983,12 @@
         <w:insideH w:val="single" w:sz="4" w:space="0" w:color="auto"/>
         <w:insideV w:val="single" w:sz="4" w:space="0" w:color="auto"/>
       </w:tblBorders>
+      <w:tblCellMar>
+        <w:top w:w="0" w:type="dxa"/>
+        <w:left w:w="108" w:type="dxa"/>
+        <w:bottom w:w="0" w:type="dxa"/>
+        <w:right w:w="108" w:type="dxa"/>
+      </w:tblCellMar>
     </w:tblPr>
   </w:style>
   <w:style w:type="character" w:styleId="PlaceholderText">
@@ -6441,7 +7001,7 @@
       <w:color w:val="808080"/>
     </w:rPr>
   </w:style>
-  <w:style w:type="character" w:styleId="UnresolvedMention">
+  <w:style w:type="character" w:customStyle="1" w:styleId="UnresolvedMention">
     <w:name w:val="Unresolved Mention"/>
     <w:basedOn w:val="DefaultParagraphFont"/>
     <w:uiPriority w:val="99"/>
@@ -6768,7 +7328,7 @@
 </file>
 
 <file path=customXml/itemProps1.xml><?xml version="1.0" encoding="utf-8"?>
-<ds:datastoreItem xmlns:ds="http://schemas.openxmlformats.org/officeDocument/2006/customXml" ds:itemID="{6543A1E2-FBC5-496E-9351-3A5B6229B44A}">
+<ds:datastoreItem xmlns:ds="http://schemas.openxmlformats.org/officeDocument/2006/customXml" ds:itemID="{A7D40E74-783E-4510-96F7-682C6FFDE90C}">
   <ds:schemaRefs>
     <ds:schemaRef ds:uri="http://schemas.openxmlformats.org/officeDocument/2006/bibliography"/>
   </ds:schemaRefs>

</xml_diff>